<commit_message>
Update to the CHart.JS update.
Added Scrum Updates to GIT to keep the  Synchronous Library, and the HTML missing comma.
</commit_message>
<xml_diff>
--- a/Scrum Meetings/WEEK-11-SCRUM-MEETING.docx
+++ b/Scrum Meetings/WEEK-11-SCRUM-MEETING.docx
@@ -20,7 +20,13 @@
         <w:t> </w:t>
       </w:r>
       <w:r>
-        <w:t>SCRUM MEETING WEEK ()</w:t>
+        <w:t>SCRUM MEETING WEEK (</w:t>
+      </w:r>
+      <w:r>
+        <w:t>11</w:t>
+      </w:r>
+      <w:r>
+        <w:t>)</w:t>
       </w:r>
     </w:p>
     <w:p>
@@ -92,7 +98,7 @@
           <w:szCs w:val="34"/>
         </w:rPr>
         <w:drawing>
-          <wp:inline distT="0" distB="0" distL="0" distR="0" wp14:anchorId="79682000" wp14:editId="2AA0A4C6">
+          <wp:inline distT="0" distB="0" distL="0" distR="0" wp14:anchorId="79682000" wp14:editId="1CCFDC85">
             <wp:extent cx="157163" cy="157163"/>
             <wp:effectExtent l="0" t="0" r="0" b="0"/>
             <wp:docPr id="1499542647" name="Picture 4" descr=":white_check_mark:"/>
@@ -290,6 +296,12 @@
               </w:rPr>
               <w:t>​​</w:t>
             </w:r>
+            <w:r>
+              <w:rPr>
+                <w:rFonts w:ascii="Times New Roman" w:eastAsia="Times New Roman" w:hAnsi="Times New Roman" w:cs="Times New Roman"/>
+              </w:rPr>
+              <w:t xml:space="preserve">Focus on the </w:t>
+            </w:r>
           </w:p>
           <w:p>
             <w:pPr>
@@ -344,6 +356,18 @@
               </w:rPr>
               <w:t>​​</w:t>
             </w:r>
+            <w:r>
+              <w:rPr>
+                <w:rFonts w:ascii="Times New Roman" w:eastAsia="Times New Roman" w:hAnsi="Times New Roman" w:cs="Times New Roman"/>
+              </w:rPr>
+              <w:t xml:space="preserve">Realign and </w:t>
+            </w:r>
+            <w:r>
+              <w:rPr>
+                <w:rFonts w:ascii="Times New Roman" w:eastAsia="Times New Roman" w:hAnsi="Times New Roman" w:cs="Times New Roman"/>
+              </w:rPr>
+              <w:t>reorient the dashboard to meet the goals of the program.</w:t>
+            </w:r>
           </w:p>
         </w:tc>
         <w:tc>
@@ -362,6 +386,12 @@
                 <w:rFonts w:ascii="Times New Roman" w:eastAsia="Times New Roman" w:hAnsi="Times New Roman" w:cs="Times New Roman"/>
               </w:rPr>
               <w:t>​​</w:t>
+            </w:r>
+            <w:r>
+              <w:rPr>
+                <w:rFonts w:ascii="Times New Roman" w:eastAsia="Times New Roman" w:hAnsi="Times New Roman" w:cs="Times New Roman"/>
+              </w:rPr>
+              <w:t>Focus on completing user features</w:t>
             </w:r>
           </w:p>
         </w:tc>
@@ -436,7 +466,7 @@
           <w:szCs w:val="34"/>
         </w:rPr>
         <w:drawing>
-          <wp:inline distT="0" distB="0" distL="0" distR="0">
+          <wp:inline distT="0" distB="0" distL="0" distR="0" wp14:anchorId="4CA4999E" wp14:editId="23D77C7F">
             <wp:extent cx="171450" cy="171450"/>
             <wp:effectExtent l="0" t="0" r="6350" b="6350"/>
             <wp:docPr id="922092399" name="Picture 3" descr=":busts_in_silhouette:"/>
@@ -619,14 +649,7 @@
                 <w:rFonts w:ascii="Times New Roman" w:eastAsia="Times New Roman" w:hAnsi="Times New Roman" w:cs="Times New Roman"/>
                 <w:spacing w:val="-1"/>
               </w:rPr>
-              <w:t>​​</w:t>
-            </w:r>
-            <w:r>
-              <w:rPr>
-                <w:rFonts w:ascii="Times New Roman" w:eastAsia="Times New Roman" w:hAnsi="Times New Roman" w:cs="Times New Roman"/>
-                <w:spacing w:val="-1"/>
-              </w:rPr>
-              <w:t xml:space="preserve"> </w:t>
+              <w:t>​​ Nabhat Tanabunsombat</w:t>
             </w:r>
           </w:p>
         </w:tc>
@@ -647,14 +670,7 @@
                 <w:rFonts w:ascii="Times New Roman" w:eastAsia="Times New Roman" w:hAnsi="Times New Roman" w:cs="Times New Roman"/>
                 <w:spacing w:val="-1"/>
               </w:rPr>
-              <w:t>​​</w:t>
-            </w:r>
-            <w:r>
-              <w:rPr>
-                <w:rFonts w:ascii="Times New Roman" w:eastAsia="Times New Roman" w:hAnsi="Times New Roman" w:cs="Times New Roman"/>
-                <w:spacing w:val="-1"/>
-              </w:rPr>
-              <w:t xml:space="preserve"> </w:t>
+              <w:t xml:space="preserve">Team Member​​ </w:t>
             </w:r>
           </w:p>
         </w:tc>
@@ -674,6 +690,12 @@
                 <w:spacing w:val="-1"/>
               </w:rPr>
             </w:pPr>
+            <w:r>
+              <w:rPr>
+                <w:rFonts w:ascii="Times New Roman" w:eastAsia="Times New Roman" w:hAnsi="Times New Roman" w:cs="Times New Roman"/>
+              </w:rPr>
+              <w:t>Oscar Chung</w:t>
+            </w:r>
           </w:p>
         </w:tc>
         <w:tc>
@@ -687,6 +709,12 @@
                 <w:spacing w:val="-1"/>
               </w:rPr>
             </w:pPr>
+            <w:r>
+              <w:rPr>
+                <w:rFonts w:ascii="Times New Roman" w:eastAsia="Times New Roman" w:hAnsi="Times New Roman" w:cs="Times New Roman"/>
+              </w:rPr>
+              <w:t>Team Member</w:t>
+            </w:r>
           </w:p>
         </w:tc>
       </w:tr>
@@ -705,6 +733,12 @@
                 <w:spacing w:val="-1"/>
               </w:rPr>
             </w:pPr>
+            <w:r>
+              <w:rPr>
+                <w:rFonts w:ascii="Times New Roman" w:eastAsia="Times New Roman" w:hAnsi="Times New Roman" w:cs="Times New Roman"/>
+              </w:rPr>
+              <w:t>Maki Benedicto</w:t>
+            </w:r>
           </w:p>
         </w:tc>
         <w:tc>
@@ -718,6 +752,12 @@
                 <w:spacing w:val="-1"/>
               </w:rPr>
             </w:pPr>
+            <w:r>
+              <w:rPr>
+                <w:rFonts w:ascii="Times New Roman" w:eastAsia="Times New Roman" w:hAnsi="Times New Roman" w:cs="Times New Roman"/>
+              </w:rPr>
+              <w:t>Team Member</w:t>
+            </w:r>
           </w:p>
         </w:tc>
       </w:tr>
@@ -736,6 +776,12 @@
                 <w:spacing w:val="-1"/>
               </w:rPr>
             </w:pPr>
+            <w:r>
+              <w:rPr>
+                <w:rFonts w:ascii="Times New Roman" w:eastAsia="Times New Roman" w:hAnsi="Times New Roman" w:cs="Times New Roman"/>
+              </w:rPr>
+              <w:t>Mikael Sundstrom</w:t>
+            </w:r>
           </w:p>
         </w:tc>
         <w:tc>
@@ -749,6 +795,12 @@
                 <w:spacing w:val="-1"/>
               </w:rPr>
             </w:pPr>
+            <w:r>
+              <w:rPr>
+                <w:rFonts w:ascii="Times New Roman" w:eastAsia="Times New Roman" w:hAnsi="Times New Roman" w:cs="Times New Roman"/>
+              </w:rPr>
+              <w:t>Scrum Master</w:t>
+            </w:r>
           </w:p>
         </w:tc>
       </w:tr>
@@ -767,6 +819,12 @@
                 <w:spacing w:val="-1"/>
               </w:rPr>
             </w:pPr>
+            <w:r>
+              <w:rPr>
+                <w:rFonts w:ascii="Times New Roman" w:eastAsia="Times New Roman" w:hAnsi="Times New Roman" w:cs="Times New Roman"/>
+              </w:rPr>
+              <w:t>Suliman Ali</w:t>
+            </w:r>
           </w:p>
         </w:tc>
         <w:tc>
@@ -780,6 +838,12 @@
                 <w:spacing w:val="-1"/>
               </w:rPr>
             </w:pPr>
+            <w:r>
+              <w:rPr>
+                <w:rFonts w:ascii="Times New Roman" w:eastAsia="Times New Roman" w:hAnsi="Times New Roman" w:cs="Times New Roman"/>
+              </w:rPr>
+              <w:t>Scrum Member</w:t>
+            </w:r>
           </w:p>
         </w:tc>
       </w:tr>
@@ -894,7 +958,7 @@
           <w:szCs w:val="34"/>
         </w:rPr>
         <w:drawing>
-          <wp:inline distT="0" distB="0" distL="0" distR="0">
+          <wp:inline distT="0" distB="0" distL="0" distR="0" wp14:anchorId="3F594205" wp14:editId="399F0033">
             <wp:extent cx="185738" cy="185738"/>
             <wp:effectExtent l="0" t="0" r="5080" b="5080"/>
             <wp:docPr id="459473846" name="Picture 2" descr=":pencil2:"/>
@@ -1054,28 +1118,20 @@
           <w:tcPr>
             <w:tcW w:w="5618" w:type="dxa"/>
             <w:shd w:val="clear" w:color="auto" w:fill="FFFFFF"/>
-            <w:hideMark/>
-          </w:tcPr>
-          <w:p>
-            <w:pPr>
-              <w:rPr>
-                <w:rFonts w:ascii="Times New Roman" w:eastAsia="Times New Roman" w:hAnsi="Times New Roman" w:cs="Times New Roman"/>
-                <w:spacing w:val="-1"/>
-              </w:rPr>
-            </w:pPr>
-            <w:r>
-              <w:rPr>
-                <w:rFonts w:ascii="Times New Roman" w:eastAsia="Times New Roman" w:hAnsi="Times New Roman" w:cs="Times New Roman"/>
-                <w:spacing w:val="-1"/>
-              </w:rPr>
-              <w:t>​​</w:t>
-            </w:r>
-            <w:r>
-              <w:rPr>
-                <w:rFonts w:ascii="Times New Roman" w:eastAsia="Times New Roman" w:hAnsi="Times New Roman" w:cs="Times New Roman"/>
-                <w:spacing w:val="-1"/>
-              </w:rPr>
-              <w:t>e.g., Bugs</w:t>
+          </w:tcPr>
+          <w:p>
+            <w:pPr>
+              <w:rPr>
+                <w:rFonts w:ascii="Times New Roman" w:eastAsia="Times New Roman" w:hAnsi="Times New Roman" w:cs="Times New Roman"/>
+                <w:spacing w:val="-1"/>
+              </w:rPr>
+            </w:pPr>
+            <w:r>
+              <w:rPr>
+                <w:rFonts w:ascii="Times New Roman" w:eastAsia="Times New Roman" w:hAnsi="Times New Roman" w:cs="Times New Roman"/>
+                <w:spacing w:val="-1"/>
+              </w:rPr>
+              <w:t>Dashboard Operations</w:t>
             </w:r>
           </w:p>
         </w:tc>
@@ -1108,29 +1164,14 @@
         <w:tc>
           <w:tcPr>
             <w:tcW w:w="5618" w:type="dxa"/>
-            <w:hideMark/>
-          </w:tcPr>
-          <w:p>
-            <w:pPr>
-              <w:rPr>
-                <w:rFonts w:ascii="Times New Roman" w:eastAsia="Times New Roman" w:hAnsi="Times New Roman" w:cs="Times New Roman"/>
-                <w:spacing w:val="-1"/>
-              </w:rPr>
-            </w:pPr>
-            <w:r>
-              <w:rPr>
-                <w:rFonts w:ascii="Times New Roman" w:eastAsia="Times New Roman" w:hAnsi="Times New Roman" w:cs="Times New Roman"/>
-                <w:spacing w:val="-1"/>
-              </w:rPr>
-              <w:t>​​</w:t>
-            </w:r>
-            <w:r>
-              <w:rPr>
-                <w:rFonts w:ascii="Times New Roman" w:eastAsia="Times New Roman" w:hAnsi="Times New Roman" w:cs="Times New Roman"/>
-                <w:spacing w:val="-1"/>
-              </w:rPr>
-              <w:t xml:space="preserve"> </w:t>
-            </w:r>
+          </w:tcPr>
+          <w:p>
+            <w:pPr>
+              <w:rPr>
+                <w:rFonts w:ascii="Times New Roman" w:eastAsia="Times New Roman" w:hAnsi="Times New Roman" w:cs="Times New Roman"/>
+                <w:spacing w:val="-1"/>
+              </w:rPr>
+            </w:pPr>
           </w:p>
         </w:tc>
       </w:tr>
@@ -1174,6 +1215,13 @@
                 <w:spacing w:val="-1"/>
               </w:rPr>
             </w:pPr>
+            <w:r>
+              <w:rPr>
+                <w:rFonts w:ascii="Times New Roman" w:eastAsia="Times New Roman" w:hAnsi="Times New Roman" w:cs="Times New Roman"/>
+                <w:spacing w:val="-1"/>
+              </w:rPr>
+              <w:t>Chart.JS Debug for Forecast feature</w:t>
+            </w:r>
           </w:p>
         </w:tc>
       </w:tr>
@@ -1217,6 +1265,13 @@
                 <w:spacing w:val="-1"/>
               </w:rPr>
             </w:pPr>
+            <w:r>
+              <w:rPr>
+                <w:rFonts w:ascii="Times New Roman" w:eastAsia="Times New Roman" w:hAnsi="Times New Roman" w:cs="Times New Roman"/>
+                <w:spacing w:val="-1"/>
+              </w:rPr>
+              <w:t>100%</w:t>
+            </w:r>
           </w:p>
         </w:tc>
       </w:tr>
@@ -1251,28 +1306,27 @@
         <w:tc>
           <w:tcPr>
             <w:tcW w:w="5618" w:type="dxa"/>
-            <w:hideMark/>
-          </w:tcPr>
-          <w:p>
-            <w:pPr>
-              <w:rPr>
-                <w:rFonts w:ascii="Times New Roman" w:eastAsia="Times New Roman" w:hAnsi="Times New Roman" w:cs="Times New Roman"/>
-                <w:spacing w:val="-1"/>
-              </w:rPr>
-            </w:pPr>
-            <w:r>
-              <w:rPr>
-                <w:rFonts w:ascii="Times New Roman" w:eastAsia="Times New Roman" w:hAnsi="Times New Roman" w:cs="Times New Roman"/>
-                <w:spacing w:val="-1"/>
-              </w:rPr>
-              <w:t>​​</w:t>
-            </w:r>
-            <w:r>
-              <w:rPr>
-                <w:rFonts w:ascii="Times New Roman" w:eastAsia="Times New Roman" w:hAnsi="Times New Roman" w:cs="Times New Roman"/>
-                <w:spacing w:val="-1"/>
-              </w:rPr>
-              <w:t xml:space="preserve"> </w:t>
+          </w:tcPr>
+          <w:p>
+            <w:pPr>
+              <w:rPr>
+                <w:rFonts w:ascii="Times New Roman" w:eastAsia="Times New Roman" w:hAnsi="Times New Roman" w:cs="Times New Roman"/>
+                <w:spacing w:val="-1"/>
+              </w:rPr>
+            </w:pPr>
+            <w:r>
+              <w:rPr>
+                <w:rFonts w:ascii="Times New Roman" w:eastAsia="Times New Roman" w:hAnsi="Times New Roman" w:cs="Times New Roman"/>
+                <w:spacing w:val="-1"/>
+              </w:rPr>
+              <w:t xml:space="preserve">We have now implemented the </w:t>
+            </w:r>
+            <w:r>
+              <w:rPr>
+                <w:rFonts w:ascii="Times New Roman" w:eastAsia="Times New Roman" w:hAnsi="Times New Roman" w:cs="Times New Roman"/>
+                <w:spacing w:val="-1"/>
+              </w:rPr>
+              <w:t>3 dashboards we want, and are now ironing out bugs and making sure the functionality promised in user stories is met.</w:t>
             </w:r>
           </w:p>
         </w:tc>
@@ -1367,28 +1421,45 @@
           <w:tcPr>
             <w:tcW w:w="5811" w:type="dxa"/>
             <w:shd w:val="clear" w:color="auto" w:fill="FFFFFF"/>
-            <w:hideMark/>
-          </w:tcPr>
-          <w:p>
-            <w:pPr>
-              <w:rPr>
-                <w:rFonts w:ascii="Times New Roman" w:eastAsia="Times New Roman" w:hAnsi="Times New Roman" w:cs="Times New Roman"/>
-                <w:spacing w:val="-1"/>
-              </w:rPr>
-            </w:pPr>
-            <w:r>
-              <w:rPr>
-                <w:rFonts w:ascii="Times New Roman" w:eastAsia="Times New Roman" w:hAnsi="Times New Roman" w:cs="Times New Roman"/>
-                <w:spacing w:val="-1"/>
-              </w:rPr>
-              <w:t>​​</w:t>
-            </w:r>
-            <w:r>
-              <w:rPr>
-                <w:rFonts w:ascii="Times New Roman" w:eastAsia="Times New Roman" w:hAnsi="Times New Roman" w:cs="Times New Roman"/>
-                <w:spacing w:val="-1"/>
-              </w:rPr>
-              <w:t xml:space="preserve"> </w:t>
+          </w:tcPr>
+          <w:p>
+            <w:pPr>
+              <w:rPr>
+                <w:rFonts w:ascii="Times New Roman" w:eastAsia="Times New Roman" w:hAnsi="Times New Roman" w:cs="Times New Roman"/>
+                <w:spacing w:val="-1"/>
+              </w:rPr>
+            </w:pPr>
+            <w:r>
+              <w:rPr>
+                <w:rFonts w:ascii="Times New Roman" w:eastAsia="Times New Roman" w:hAnsi="Times New Roman" w:cs="Times New Roman"/>
+                <w:spacing w:val="-1"/>
+              </w:rPr>
+              <w:t xml:space="preserve">​​ </w:t>
+            </w:r>
+            <w:r>
+              <w:rPr>
+                <w:rFonts w:ascii="Times New Roman" w:eastAsia="Times New Roman" w:hAnsi="Times New Roman" w:cs="Times New Roman"/>
+              </w:rPr>
+              <w:t xml:space="preserve">March </w:t>
+            </w:r>
+            <w:r>
+              <w:rPr>
+                <w:rFonts w:ascii="Times New Roman" w:eastAsia="Times New Roman" w:hAnsi="Times New Roman" w:cs="Times New Roman"/>
+              </w:rPr>
+              <w:t>15</w:t>
+            </w:r>
+            <w:r>
+              <w:rPr>
+                <w:rFonts w:ascii="Times New Roman" w:eastAsia="Times New Roman" w:hAnsi="Times New Roman" w:cs="Times New Roman"/>
+                <w:vertAlign w:val="superscript"/>
+              </w:rPr>
+              <w:t>th</w:t>
+            </w:r>
+            <w:r>
+              <w:rPr>
+                <w:rFonts w:ascii="Times New Roman" w:eastAsia="Times New Roman" w:hAnsi="Times New Roman" w:cs="Times New Roman"/>
+              </w:rPr>
+              <w:t xml:space="preserve"> 2024</w:t>
             </w:r>
           </w:p>
         </w:tc>
@@ -1421,15 +1492,39 @@
         <w:tc>
           <w:tcPr>
             <w:tcW w:w="5811" w:type="dxa"/>
-            <w:hideMark/>
-          </w:tcPr>
-          <w:p>
-            <w:pPr>
-              <w:rPr>
-                <w:rFonts w:ascii="Times New Roman" w:eastAsia="Times New Roman" w:hAnsi="Times New Roman" w:cs="Times New Roman"/>
-                <w:spacing w:val="-1"/>
-              </w:rPr>
-            </w:pPr>
+          </w:tcPr>
+          <w:p>
+            <w:pPr>
+              <w:rPr>
+                <w:rFonts w:ascii="Times New Roman" w:eastAsia="Times New Roman" w:hAnsi="Times New Roman" w:cs="Times New Roman"/>
+                <w:spacing w:val="-1"/>
+              </w:rPr>
+            </w:pPr>
+            <w:r>
+              <w:rPr>
+                <w:rFonts w:ascii="Times New Roman" w:eastAsia="Times New Roman" w:hAnsi="Times New Roman" w:cs="Times New Roman"/>
+              </w:rPr>
+              <w:t xml:space="preserve">March </w:t>
+            </w:r>
+            <w:r>
+              <w:rPr>
+                <w:rFonts w:ascii="Times New Roman" w:eastAsia="Times New Roman" w:hAnsi="Times New Roman" w:cs="Times New Roman"/>
+              </w:rPr>
+              <w:t>22</w:t>
+            </w:r>
+            <w:r>
+              <w:rPr>
+                <w:rFonts w:ascii="Times New Roman" w:eastAsia="Times New Roman" w:hAnsi="Times New Roman" w:cs="Times New Roman"/>
+                <w:vertAlign w:val="superscript"/>
+              </w:rPr>
+              <w:t>th</w:t>
+            </w:r>
+            <w:r>
+              <w:rPr>
+                <w:rFonts w:ascii="Times New Roman" w:eastAsia="Times New Roman" w:hAnsi="Times New Roman" w:cs="Times New Roman"/>
+              </w:rPr>
+              <w:t xml:space="preserve"> 2024</w:t>
+            </w:r>
           </w:p>
         </w:tc>
       </w:tr>
@@ -1461,28 +1556,38 @@
         <w:tc>
           <w:tcPr>
             <w:tcW w:w="5811" w:type="dxa"/>
-            <w:hideMark/>
-          </w:tcPr>
-          <w:p>
-            <w:pPr>
-              <w:rPr>
-                <w:rFonts w:ascii="Times New Roman" w:eastAsia="Times New Roman" w:hAnsi="Times New Roman" w:cs="Times New Roman"/>
-                <w:spacing w:val="-1"/>
-              </w:rPr>
-            </w:pPr>
-            <w:r>
-              <w:rPr>
-                <w:rFonts w:ascii="Times New Roman" w:eastAsia="Times New Roman" w:hAnsi="Times New Roman" w:cs="Times New Roman"/>
-                <w:spacing w:val="-1"/>
-              </w:rPr>
-              <w:t>​​</w:t>
-            </w:r>
-            <w:r>
-              <w:rPr>
-                <w:rFonts w:ascii="Times New Roman" w:eastAsia="Times New Roman" w:hAnsi="Times New Roman" w:cs="Times New Roman"/>
-                <w:spacing w:val="-1"/>
-              </w:rPr>
-              <w:t xml:space="preserve"> </w:t>
+          </w:tcPr>
+          <w:p>
+            <w:pPr>
+              <w:rPr>
+                <w:rFonts w:ascii="Times New Roman" w:eastAsia="Times New Roman" w:hAnsi="Times New Roman" w:cs="Times New Roman"/>
+                <w:spacing w:val="-1"/>
+              </w:rPr>
+            </w:pPr>
+            <w:r>
+              <w:rPr>
+                <w:rFonts w:ascii="Times New Roman" w:eastAsia="Times New Roman" w:hAnsi="Times New Roman" w:cs="Times New Roman"/>
+                <w:spacing w:val="-1"/>
+              </w:rPr>
+              <w:t xml:space="preserve">​​ </w:t>
+            </w:r>
+            <w:r>
+              <w:rPr>
+                <w:rFonts w:ascii="Times New Roman" w:eastAsia="Times New Roman" w:hAnsi="Times New Roman" w:cs="Times New Roman"/>
+              </w:rPr>
+              <w:t xml:space="preserve">Login UI and </w:t>
+            </w:r>
+            <w:r>
+              <w:rPr>
+                <w:rFonts w:ascii="Times New Roman" w:eastAsia="Times New Roman" w:hAnsi="Times New Roman" w:cs="Times New Roman"/>
+              </w:rPr>
+              <w:t xml:space="preserve">Appropriate </w:t>
+            </w:r>
+            <w:r>
+              <w:rPr>
+                <w:rFonts w:ascii="Times New Roman" w:eastAsia="Times New Roman" w:hAnsi="Times New Roman" w:cs="Times New Roman"/>
+              </w:rPr>
+              <w:t>Dashboards</w:t>
             </w:r>
           </w:p>
         </w:tc>
@@ -1524,6 +1629,12 @@
                 <w:spacing w:val="-1"/>
               </w:rPr>
             </w:pPr>
+            <w:r>
+              <w:rPr>
+                <w:rFonts w:ascii="Times New Roman" w:eastAsia="Times New Roman" w:hAnsi="Times New Roman" w:cs="Times New Roman"/>
+              </w:rPr>
+              <w:t>100%</w:t>
+            </w:r>
           </w:p>
         </w:tc>
       </w:tr>
@@ -1564,6 +1675,18 @@
                 <w:spacing w:val="-1"/>
               </w:rPr>
             </w:pPr>
+            <w:r>
+              <w:rPr>
+                <w:rFonts w:ascii="Times New Roman" w:eastAsia="Times New Roman" w:hAnsi="Times New Roman" w:cs="Times New Roman"/>
+              </w:rPr>
+              <w:t>10</w:t>
+            </w:r>
+            <w:r>
+              <w:rPr>
+                <w:rFonts w:ascii="Times New Roman" w:eastAsia="Times New Roman" w:hAnsi="Times New Roman" w:cs="Times New Roman"/>
+              </w:rPr>
+              <w:t>%</w:t>
+            </w:r>
           </w:p>
         </w:tc>
       </w:tr>
@@ -1601,75 +1724,77 @@
             <w:pPr>
               <w:rPr>
                 <w:rFonts w:ascii="Times New Roman" w:eastAsia="Times New Roman" w:hAnsi="Times New Roman" w:cs="Times New Roman"/>
-                <w:spacing w:val="-1"/>
-              </w:rPr>
-            </w:pPr>
-            <w:r>
-              <w:rPr>
-                <w:rFonts w:ascii="Times New Roman" w:eastAsia="Times New Roman" w:hAnsi="Times New Roman" w:cs="Times New Roman"/>
-                <w:spacing w:val="-1"/>
-              </w:rPr>
-              <w:t xml:space="preserve"> Member 1</w:t>
-            </w:r>
-          </w:p>
-          <w:p>
-            <w:pPr>
-              <w:rPr>
-                <w:rFonts w:ascii="Times New Roman" w:eastAsia="Times New Roman" w:hAnsi="Times New Roman" w:cs="Times New Roman"/>
-                <w:spacing w:val="-1"/>
-              </w:rPr>
-            </w:pPr>
-            <w:r>
-              <w:rPr>
-                <w:rFonts w:ascii="Times New Roman" w:eastAsia="Times New Roman" w:hAnsi="Times New Roman" w:cs="Times New Roman"/>
-                <w:spacing w:val="-1"/>
-              </w:rPr>
-              <w:t xml:space="preserve"> Member 2</w:t>
-            </w:r>
-          </w:p>
-          <w:p>
-            <w:pPr>
-              <w:rPr>
-                <w:rFonts w:ascii="Times New Roman" w:eastAsia="Times New Roman" w:hAnsi="Times New Roman" w:cs="Times New Roman"/>
-                <w:spacing w:val="-1"/>
-              </w:rPr>
-            </w:pPr>
-            <w:r>
-              <w:rPr>
-                <w:rFonts w:ascii="Times New Roman" w:eastAsia="Times New Roman" w:hAnsi="Times New Roman" w:cs="Times New Roman"/>
-                <w:spacing w:val="-1"/>
-              </w:rPr>
-              <w:t xml:space="preserve"> Member 3</w:t>
-            </w:r>
-          </w:p>
-          <w:p>
-            <w:pPr>
-              <w:rPr>
-                <w:rFonts w:ascii="Times New Roman" w:eastAsia="Times New Roman" w:hAnsi="Times New Roman" w:cs="Times New Roman"/>
-                <w:spacing w:val="-1"/>
-              </w:rPr>
-            </w:pPr>
-            <w:r>
-              <w:rPr>
-                <w:rFonts w:ascii="Times New Roman" w:eastAsia="Times New Roman" w:hAnsi="Times New Roman" w:cs="Times New Roman"/>
-                <w:spacing w:val="-1"/>
-              </w:rPr>
-              <w:t xml:space="preserve"> Member 4</w:t>
-            </w:r>
-          </w:p>
-          <w:p>
-            <w:pPr>
-              <w:rPr>
-                <w:rFonts w:ascii="Times New Roman" w:eastAsia="Times New Roman" w:hAnsi="Times New Roman" w:cs="Times New Roman"/>
-                <w:spacing w:val="-1"/>
-              </w:rPr>
-            </w:pPr>
-            <w:r>
-              <w:rPr>
-                <w:rFonts w:ascii="Times New Roman" w:eastAsia="Times New Roman" w:hAnsi="Times New Roman" w:cs="Times New Roman"/>
-                <w:spacing w:val="-1"/>
-              </w:rPr>
-              <w:t xml:space="preserve"> Member 5</w:t>
+                <w:color w:val="2D3B45"/>
+              </w:rPr>
+            </w:pPr>
+            <w:r>
+              <w:rPr>
+                <w:rFonts w:ascii="Times New Roman" w:eastAsia="Times New Roman" w:hAnsi="Times New Roman" w:cs="Times New Roman"/>
+                <w:spacing w:val="-1"/>
+              </w:rPr>
+              <w:t xml:space="preserve"> </w:t>
+            </w:r>
+            <w:r>
+              <w:rPr>
+                <w:rFonts w:ascii="Times New Roman" w:eastAsia="Times New Roman" w:hAnsi="Times New Roman" w:cs="Times New Roman"/>
+                <w:color w:val="2D3B45"/>
+              </w:rPr>
+              <w:t>Nabhat Tanabunsombat – 100%</w:t>
+            </w:r>
+          </w:p>
+          <w:p>
+            <w:pPr>
+              <w:rPr>
+                <w:rFonts w:ascii="Times New Roman" w:eastAsia="Times New Roman" w:hAnsi="Times New Roman" w:cs="Times New Roman"/>
+                <w:color w:val="2D3B45"/>
+              </w:rPr>
+            </w:pPr>
+            <w:r>
+              <w:rPr>
+                <w:rFonts w:ascii="Times New Roman" w:eastAsia="Times New Roman" w:hAnsi="Times New Roman" w:cs="Times New Roman"/>
+                <w:color w:val="2D3B45"/>
+              </w:rPr>
+              <w:t xml:space="preserve"> Maki Benedicto – 100%</w:t>
+            </w:r>
+          </w:p>
+          <w:p>
+            <w:pPr>
+              <w:rPr>
+                <w:rFonts w:ascii="Times New Roman" w:eastAsia="Times New Roman" w:hAnsi="Times New Roman" w:cs="Times New Roman"/>
+                <w:color w:val="2D3B45"/>
+              </w:rPr>
+            </w:pPr>
+            <w:r>
+              <w:rPr>
+                <w:rFonts w:ascii="Times New Roman" w:eastAsia="Times New Roman" w:hAnsi="Times New Roman" w:cs="Times New Roman"/>
+                <w:color w:val="2D3B45"/>
+              </w:rPr>
+              <w:t xml:space="preserve"> Mikael Sundstrom – 100%</w:t>
+            </w:r>
+            <w:r>
+              <w:br/>
+            </w:r>
+            <w:r>
+              <w:rPr>
+                <w:rFonts w:ascii="Times New Roman" w:eastAsia="Times New Roman" w:hAnsi="Times New Roman" w:cs="Times New Roman"/>
+                <w:color w:val="2D3B45"/>
+              </w:rPr>
+              <w:t xml:space="preserve"> Sulman Ali – 100%</w:t>
+            </w:r>
+          </w:p>
+          <w:p>
+            <w:pPr>
+              <w:rPr>
+                <w:rFonts w:ascii="Times New Roman" w:eastAsia="Times New Roman" w:hAnsi="Times New Roman" w:cs="Times New Roman"/>
+                <w:color w:val="2D3B45"/>
+              </w:rPr>
+            </w:pPr>
+            <w:r>
+              <w:rPr>
+                <w:rFonts w:ascii="Times New Roman" w:eastAsia="Times New Roman" w:hAnsi="Times New Roman" w:cs="Times New Roman"/>
+                <w:color w:val="2D3B45"/>
+              </w:rPr>
+              <w:t xml:space="preserve"> Oscar Chung – 100%</w:t>
             </w:r>
           </w:p>
           <w:p>
@@ -1729,6 +1854,12 @@
                 <w:spacing w:val="-1"/>
               </w:rPr>
             </w:pPr>
+            <w:r>
+              <w:rPr>
+                <w:rFonts w:ascii="Times New Roman" w:eastAsia="Times New Roman" w:hAnsi="Times New Roman" w:cs="Times New Roman"/>
+              </w:rPr>
+              <w:t xml:space="preserve">Underestimate possible issues that may be hidden. </w:t>
+            </w:r>
           </w:p>
         </w:tc>
       </w:tr>
@@ -1779,6 +1910,12 @@
                 <w:spacing w:val="-1"/>
               </w:rPr>
             </w:pPr>
+            <w:r>
+              <w:rPr>
+                <w:rFonts w:ascii="Times New Roman" w:eastAsia="Times New Roman" w:hAnsi="Times New Roman" w:cs="Times New Roman"/>
+              </w:rPr>
+              <w:t>Carefully reviewing each user story, and identify all necessary requirement for the operator dashboard</w:t>
+            </w:r>
           </w:p>
         </w:tc>
       </w:tr>
@@ -1853,7 +1990,7 @@
           <w:szCs w:val="34"/>
         </w:rPr>
         <w:drawing>
-          <wp:inline distT="0" distB="0" distL="0" distR="0">
+          <wp:inline distT="0" distB="0" distL="0" distR="0" wp14:anchorId="521782AC" wp14:editId="019B3077">
             <wp:extent cx="178594" cy="178594"/>
             <wp:effectExtent l="0" t="0" r="0" b="0"/>
             <wp:docPr id="306956271" name="Picture 1" descr=":books:"/>

</xml_diff>